<commit_message>
Add menu by role and schedule advances
</commit_message>
<xml_diff>
--- a/documentación.docx
+++ b/documentación.docx
@@ -133,14 +133,94 @@
     </w:p>
     <w:p>
       <w:r>
-        <w:t>Resource(DoctorController</w:t>
+        <w:t>Resource(DoctorController)</w:t>
+      </w:r>
+    </w:p>
+    <w:p>
+      <w:r>
+        <w:t xml:space="preserve">3.- se hará uso de los seeders para crerar datos ficticios </w:t>
+      </w:r>
+    </w:p>
+    <w:p>
+      <w:r>
+        <w:t>.- se refrescaran las tablas y se ejecutara el seeder</w:t>
+      </w:r>
+    </w:p>
+    <w:p>
+      <w:r>
+        <w:t xml:space="preserve">Php artisan migrate:refresh </w:t>
+      </w:r>
+      <w:r>
+        <w:t>–</w:t>
+      </w:r>
+      <w:r>
+        <w:t>seed</w:t>
+      </w:r>
+    </w:p>
+    <w:p/>
+    <w:p>
+      <w:r>
+        <w:t>/************************** tabla patient **************************/</w:t>
+      </w:r>
+    </w:p>
+    <w:p/>
+    <w:p/>
+    <w:p>
+      <w:r>
+        <w:t>/******************** ROLES DE USUARIO **********************/</w:t>
+      </w:r>
+    </w:p>
+    <w:p>
+      <w:r>
+        <w:t>MEDICOS = Gestionar horario, sus citas, pacientes(atendidos y por atender)</w:t>
+      </w:r>
+    </w:p>
+    <w:p>
+      <w:r>
+        <w:lastRenderedPageBreak/>
+        <w:t>PACIENTE = (CITAS ACUALES, RESERVAR CITA NUEVA)</w:t>
+      </w:r>
+    </w:p>
+    <w:p/>
+    <w:p>
+      <w:r>
+        <w:t>/**************** CREACION DE MIDDLEWARE ***********************/</w:t>
+      </w:r>
+    </w:p>
+    <w:p>
+      <w:r>
+        <w:t>Php artisan make:middleware AdminMiddleware</w:t>
+      </w:r>
+    </w:p>
+    <w:p/>
+    <w:p>
+      <w:r>
+        <w:t>/******************+ creación de schedules = horarios ***********************/</w:t>
+      </w:r>
+    </w:p>
+    <w:p>
+      <w:r>
+        <w:t>Esta sección es especifica para doctores</w:t>
+      </w:r>
+    </w:p>
+    <w:p>
+      <w:r>
+        <w:t>(día, activo, horainic, horafin, horaini, horafin, idMedico)</w:t>
+      </w:r>
+    </w:p>
+    <w:p>
+      <w:r>
+        <w:t>// creo el modelo y la migración</w:t>
+      </w:r>
+    </w:p>
+    <w:p>
+      <w:r>
+        <w:t>Php artisan make:model WorkDay -m</w:t>
       </w:r>
       <w:bookmarkStart w:id="0" w:name="_GoBack"/>
       <w:bookmarkEnd w:id="0"/>
-      <w:r>
-        <w:t>)</w:t>
-      </w:r>
-    </w:p>
+    </w:p>
+    <w:p/>
     <w:p/>
     <w:p/>
     <w:p/>

</xml_diff>